<commit_message>
Drobne zmiany, jest 1.5 strony, jestem sklonny oddawac :]
</commit_message>
<xml_diff>
--- a/ZPR_funkcjonalna.docx
+++ b/ZPR_funkcjonalna.docx
@@ -1,6 +1,6 @@
 
 <file path=word/document.xml><?xml version="1.0" encoding="utf-8"?>
-<w:document xmlns:wpc="http://schemas.microsoft.com/office/word/2010/wordprocessingCanvas" xmlns:mc="http://schemas.openxmlformats.org/markup-compatibility/2006" xmlns:o="urn:schemas-microsoft-com:office:office" xmlns:r="http://schemas.openxmlformats.org/officeDocument/2006/relationships" xmlns:m="http://schemas.openxmlformats.org/officeDocument/2006/math" xmlns:v="urn:schemas-microsoft-com:vml" xmlns:wp14="http://schemas.microsoft.com/office/word/2010/wordprocessingDrawing" xmlns:wp="http://schemas.openxmlformats.org/drawingml/2006/wordprocessingDrawing" xmlns:w10="urn:schemas-microsoft-com:office:word" xmlns:w="http://schemas.openxmlformats.org/wordprocessingml/2006/main" xmlns:w14="http://schemas.microsoft.com/office/word/2010/wordml" xmlns:wpg="http://schemas.microsoft.com/office/word/2010/wordprocessingGroup" xmlns:wpi="http://schemas.microsoft.com/office/word/2010/wordprocessingInk" xmlns:wne="http://schemas.microsoft.com/office/word/2006/wordml" xmlns:wps="http://schemas.microsoft.com/office/word/2010/wordprocessingShape" mc:Ignorable="w14 wp14">
+<w:document xmlns:ve="http://schemas.openxmlformats.org/markup-compatibility/2006" xmlns:o="urn:schemas-microsoft-com:office:office" xmlns:r="http://schemas.openxmlformats.org/officeDocument/2006/relationships" xmlns:m="http://schemas.openxmlformats.org/officeDocument/2006/math" xmlns:v="urn:schemas-microsoft-com:vml" xmlns:wp="http://schemas.openxmlformats.org/drawingml/2006/wordprocessingDrawing" xmlns:w10="urn:schemas-microsoft-com:office:word" xmlns:w="http://schemas.openxmlformats.org/wordprocessingml/2006/main" xmlns:wne="http://schemas.microsoft.com/office/word/2006/wordml">
   <w:body>
     <w:p>
       <w:pPr>
@@ -62,8 +62,8 @@
     <w:p>
       <w:pPr>
         <w:pStyle w:val="Bezodstpw"/>
-        <w:spacing w:line="276" w:lineRule="auto"/>
-        <w:ind w:left="708"/>
+        <w:spacing w:after="240" w:line="276" w:lineRule="auto"/>
+        <w:ind w:left="709"/>
         <w:jc w:val="both"/>
         <w:rPr>
           <w:sz w:val="24"/>
@@ -101,8 +101,8 @@
     <w:p>
       <w:pPr>
         <w:pStyle w:val="Bezodstpw"/>
-        <w:spacing w:line="276" w:lineRule="auto"/>
-        <w:ind w:left="708"/>
+        <w:spacing w:after="240" w:line="276" w:lineRule="auto"/>
+        <w:ind w:left="709"/>
         <w:jc w:val="both"/>
         <w:rPr>
           <w:sz w:val="24"/>
@@ -120,7 +120,43 @@
         <w:rPr>
           <w:sz w:val="24"/>
         </w:rPr>
-        <w:t>ody małe, duże oraz piesi. W różnych miejscach ulic rozmieszczone są "inteligentne" kamery - każda posiada swoje parametry: dokładność, kąt widzenia, kierunek obserwacji. Kamery są próbkowane co 1 sek. Jeżeli coś zauważy - generuje obserwacje i podaje współrzędne zaobserwowanych obiektów.</w:t>
+        <w:t xml:space="preserve">ody małe, duże oraz piesi. W różnych miejscach ulic rozmieszczone są "inteligentne" kamery </w:t>
+      </w:r>
+      <w:r>
+        <w:rPr>
+          <w:sz w:val="24"/>
+        </w:rPr>
+        <w:t>–</w:t>
+      </w:r>
+      <w:r>
+        <w:rPr>
+          <w:sz w:val="24"/>
+        </w:rPr>
+        <w:t xml:space="preserve"> każda posiada swoje parametry: dokładność, kąt widzenia, kierunek obserwacji. Kamery są próbkowane co 1 sek. Jeżeli coś zauważy </w:t>
+      </w:r>
+      <w:r>
+        <w:rPr>
+          <w:sz w:val="24"/>
+        </w:rPr>
+        <w:t>–</w:t>
+      </w:r>
+      <w:r>
+        <w:rPr>
+          <w:sz w:val="24"/>
+        </w:rPr>
+        <w:t xml:space="preserve"> generuje obserwacje i podaje współrzędne zaobserwowanych obiektów</w:t>
+      </w:r>
+      <w:r>
+        <w:rPr>
+          <w:sz w:val="24"/>
+        </w:rPr>
+        <w:t xml:space="preserve"> zmierzone zgodnie ze swoimi parametrami</w:t>
+      </w:r>
+      <w:r>
+        <w:rPr>
+          <w:sz w:val="24"/>
+        </w:rPr>
+        <w:t>.</w:t>
       </w:r>
     </w:p>
     <w:p>
@@ -142,13 +178,6 @@
           <w:b/>
           <w:sz w:val="24"/>
         </w:rPr>
-        <w:t xml:space="preserve"> </w:t>
-      </w:r>
-      <w:r>
-        <w:rPr>
-          <w:b/>
-          <w:sz w:val="24"/>
-        </w:rPr>
         <w:t>Docelowa funkcjonalność:</w:t>
       </w:r>
     </w:p>
@@ -191,6 +220,12 @@
         </w:rPr>
         <w:t>Mapa ulic w postaci węzłów grafu</w:t>
       </w:r>
+      <w:r>
+        <w:rPr>
+          <w:sz w:val="24"/>
+        </w:rPr>
+        <w:t xml:space="preserve"> (w celu ich wizualizacji)</w:t>
+      </w:r>
     </w:p>
     <w:p>
       <w:pPr>
@@ -209,7 +244,37 @@
         <w:rPr>
           <w:sz w:val="24"/>
         </w:rPr>
-        <w:t>Trasa samochodu wraz z typem w postaci kolejnych punktów</w:t>
+        <w:t>Tras</w:t>
+      </w:r>
+      <w:r>
+        <w:rPr>
+          <w:sz w:val="24"/>
+        </w:rPr>
+        <w:t>y samochodów</w:t>
+      </w:r>
+      <w:r>
+        <w:rPr>
+          <w:sz w:val="24"/>
+        </w:rPr>
+        <w:t xml:space="preserve"> wraz z</w:t>
+      </w:r>
+      <w:r>
+        <w:rPr>
+          <w:sz w:val="24"/>
+        </w:rPr>
+        <w:t xml:space="preserve"> ich typami</w:t>
+      </w:r>
+      <w:r>
+        <w:rPr>
+          <w:sz w:val="24"/>
+        </w:rPr>
+        <w:t xml:space="preserve"> w postaci kolejnych punktów</w:t>
+      </w:r>
+      <w:r>
+        <w:rPr>
+          <w:sz w:val="24"/>
+        </w:rPr>
+        <w:t xml:space="preserve"> przejazdu</w:t>
       </w:r>
     </w:p>
     <w:p>
@@ -229,7 +294,19 @@
         <w:rPr>
           <w:sz w:val="24"/>
         </w:rPr>
-        <w:t>Trasa pieszych w postaci kolejnych punktów</w:t>
+        <w:t>Trasy</w:t>
+      </w:r>
+      <w:r>
+        <w:rPr>
+          <w:sz w:val="24"/>
+        </w:rPr>
+        <w:t xml:space="preserve"> pieszych w postaci kolejnych punktów</w:t>
+      </w:r>
+      <w:r>
+        <w:rPr>
+          <w:sz w:val="24"/>
+        </w:rPr>
+        <w:t xml:space="preserve"> ścieżki</w:t>
       </w:r>
     </w:p>
     <w:p>
@@ -287,7 +364,13 @@
         <w:rPr>
           <w:sz w:val="24"/>
         </w:rPr>
-        <w:t>- prosta fizyka</w:t>
+        <w:t>–</w:t>
+      </w:r>
+      <w:r>
+        <w:rPr>
+          <w:sz w:val="24"/>
+        </w:rPr>
+        <w:t xml:space="preserve"> prosta fizyka</w:t>
       </w:r>
     </w:p>
     <w:p>
@@ -389,7 +472,19 @@
         <w:rPr>
           <w:sz w:val="24"/>
         </w:rPr>
-        <w:t>Kamery mają swoje parametry - dokładność, kąt widzenia, kierunek obserwacji</w:t>
+        <w:t xml:space="preserve">Kamery mają swoje parametry: </w:t>
+      </w:r>
+      <w:r>
+        <w:rPr>
+          <w:sz w:val="24"/>
+        </w:rPr>
+        <w:t>dokładność, k</w:t>
+      </w:r>
+      <w:r>
+        <w:rPr>
+          <w:sz w:val="24"/>
+        </w:rPr>
+        <w:t>ąt widzenia, kierunek obserwacji</w:t>
       </w:r>
     </w:p>
     <w:p>
@@ -409,19 +504,13 @@
         <w:rPr>
           <w:sz w:val="24"/>
         </w:rPr>
-        <w:t xml:space="preserve">Dane z kamer są logowane do pliku gdy podczas próbkowania w ich zasięgu </w:t>
-      </w:r>
-      <w:r>
-        <w:rPr>
-          <w:sz w:val="24"/>
-        </w:rPr>
-        <w:t xml:space="preserve">widzenia </w:t>
-      </w:r>
-      <w:r>
-        <w:rPr>
-          <w:sz w:val="24"/>
-        </w:rPr>
-        <w:t>znajdują się jakieś obiekty</w:t>
+        <w:t>D</w:t>
+      </w:r>
+      <w:r>
+        <w:rPr>
+          <w:sz w:val="24"/>
+        </w:rPr>
+        <w:t>okładność obserwacji uzależniona jest od parametrów kamery</w:t>
       </w:r>
     </w:p>
     <w:p>
@@ -441,7 +530,19 @@
         <w:rPr>
           <w:sz w:val="24"/>
         </w:rPr>
-        <w:t>Prosta wizualizacja graficzna symulacji w postaci obiektów geometrycznych</w:t>
+        <w:t xml:space="preserve">Dane z kamer są logowane do pliku gdy podczas próbkowania w ich zasięgu </w:t>
+      </w:r>
+      <w:r>
+        <w:rPr>
+          <w:sz w:val="24"/>
+        </w:rPr>
+        <w:t xml:space="preserve">widzenia </w:t>
+      </w:r>
+      <w:r>
+        <w:rPr>
+          <w:sz w:val="24"/>
+        </w:rPr>
+        <w:t>znajdują się jakieś obiekty</w:t>
       </w:r>
     </w:p>
     <w:p>
@@ -461,96 +562,7 @@
         <w:rPr>
           <w:sz w:val="24"/>
         </w:rPr>
-        <w:t>Możliwość zapętlenia symulacji - obiekty w kółko poruszają się po swoich trasach</w:t>
-      </w:r>
-    </w:p>
-    <w:p>
-      <w:pPr>
-        <w:pStyle w:val="Bezodstpw"/>
-        <w:spacing w:line="276" w:lineRule="auto"/>
-        <w:ind w:left="786"/>
-        <w:jc w:val="both"/>
-        <w:rPr>
-          <w:sz w:val="24"/>
-        </w:rPr>
-      </w:pPr>
-      <w:r>
-        <w:rPr>
-          <w:noProof/>
-          <w:sz w:val="24"/>
-        </w:rPr>
-        <mc:AlternateContent>
-          <mc:Choice Requires="wps">
-            <w:drawing>
-              <wp:anchor distT="0" distB="0" distL="114300" distR="114300" simplePos="0" relativeHeight="251658240" behindDoc="0" locked="0" layoutInCell="1" allowOverlap="1" wp14:anchorId="7CB5FE21" wp14:editId="6CE32AB3">
-                <wp:simplePos x="0" y="0"/>
-                <wp:positionH relativeFrom="column">
-                  <wp:posOffset>462280</wp:posOffset>
-                </wp:positionH>
-                <wp:positionV relativeFrom="paragraph">
-                  <wp:posOffset>113030</wp:posOffset>
-                </wp:positionV>
-                <wp:extent cx="5276850" cy="635"/>
-                <wp:effectExtent l="9525" t="13970" r="9525" b="13970"/>
-                <wp:wrapNone/>
-                <wp:docPr id="1" name="AutoShape 2"/>
-                <wp:cNvGraphicFramePr>
-                  <a:graphicFrameLocks xmlns:a="http://schemas.openxmlformats.org/drawingml/2006/main"/>
-                </wp:cNvGraphicFramePr>
-                <a:graphic xmlns:a="http://schemas.openxmlformats.org/drawingml/2006/main">
-                  <a:graphicData uri="http://schemas.microsoft.com/office/word/2010/wordprocessingShape">
-                    <wps:wsp>
-                      <wps:cNvCnPr>
-                        <a:cxnSpLocks noChangeShapeType="1"/>
-                      </wps:cNvCnPr>
-                      <wps:spPr bwMode="auto">
-                        <a:xfrm flipH="1">
-                          <a:off x="0" y="0"/>
-                          <a:ext cx="5276850" cy="635"/>
-                        </a:xfrm>
-                        <a:prstGeom prst="straightConnector1">
-                          <a:avLst/>
-                        </a:prstGeom>
-                        <a:noFill/>
-                        <a:ln w="9525">
-                          <a:solidFill>
-                            <a:srgbClr val="000000"/>
-                          </a:solidFill>
-                          <a:round/>
-                          <a:headEnd/>
-                          <a:tailEnd/>
-                        </a:ln>
-                        <a:extLst>
-                          <a:ext uri="{909E8E84-426E-40DD-AFC4-6F175D3DCCD1}">
-                            <a14:hiddenFill xmlns:a14="http://schemas.microsoft.com/office/drawing/2010/main">
-                              <a:noFill/>
-                            </a14:hiddenFill>
-                          </a:ext>
-                        </a:extLst>
-                      </wps:spPr>
-                      <wps:bodyPr/>
-                    </wps:wsp>
-                  </a:graphicData>
-                </a:graphic>
-                <wp14:sizeRelH relativeFrom="page">
-                  <wp14:pctWidth>0</wp14:pctWidth>
-                </wp14:sizeRelH>
-                <wp14:sizeRelV relativeFrom="page">
-                  <wp14:pctHeight>0</wp14:pctHeight>
-                </wp14:sizeRelV>
-              </wp:anchor>
-            </w:drawing>
-          </mc:Choice>
-          <mc:Fallback>
-            <w:pict>
-              <v:shapetype id="_x0000_t32" coordsize="21600,21600" o:spt="32" o:oned="t" path="m,l21600,21600e" filled="f">
-                <v:path arrowok="t" fillok="f" o:connecttype="none"/>
-                <o:lock v:ext="edit" shapetype="t"/>
-              </v:shapetype>
-              <v:shape id="AutoShape 2" o:spid="_x0000_s1026" type="#_x0000_t32" style="position:absolute;margin-left:36.4pt;margin-top:8.9pt;width:415.5pt;height:.05pt;flip:x;z-index:251658240;visibility:visible;mso-wrap-style:square;mso-width-percent:0;mso-height-percent:0;mso-wrap-distance-left:9pt;mso-wrap-distance-top:0;mso-wrap-distance-right:9pt;mso-wrap-distance-bottom:0;mso-position-horizontal:absolute;mso-position-horizontal-relative:text;mso-position-vertical:absolute;mso-position-vertical-relative:text;mso-width-percent:0;mso-height-percent:0;mso-width-relative:page;mso-height-relative:page" o:gfxdata="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"/>
-            </w:pict>
-          </mc:Fallback>
-        </mc:AlternateContent>
+        <w:t>Prosta wizualizacja graficzna symulacji w postaci obiektów geometrycznych</w:t>
       </w:r>
     </w:p>
     <w:p>
@@ -570,6 +582,82 @@
         <w:rPr>
           <w:sz w:val="24"/>
         </w:rPr>
+        <w:t xml:space="preserve">Możliwość zapętlenia symulacji </w:t>
+      </w:r>
+      <w:r>
+        <w:rPr>
+          <w:sz w:val="24"/>
+        </w:rPr>
+        <w:t>–</w:t>
+      </w:r>
+      <w:r>
+        <w:rPr>
+          <w:sz w:val="24"/>
+        </w:rPr>
+        <w:t xml:space="preserve"> obiekty w kółko poruszają się po swoich trasach</w:t>
+      </w:r>
+    </w:p>
+    <w:p>
+      <w:pPr>
+        <w:pStyle w:val="Bezodstpw"/>
+        <w:numPr>
+          <w:ilvl w:val="0"/>
+          <w:numId w:val="4"/>
+        </w:numPr>
+        <w:spacing w:line="276" w:lineRule="auto"/>
+        <w:jc w:val="both"/>
+        <w:rPr>
+          <w:sz w:val="24"/>
+        </w:rPr>
+      </w:pPr>
+      <w:r>
+        <w:rPr>
+          <w:sz w:val="24"/>
+        </w:rPr>
+        <w:t>Menu pozwalające ustawić parametry początkowe symulacji – wskazanie plików konfiguracyjnych lub bezpośrednie wprowadzenie danych</w:t>
+      </w:r>
+    </w:p>
+    <w:p>
+      <w:pPr>
+        <w:pStyle w:val="Bezodstpw"/>
+        <w:spacing w:line="276" w:lineRule="auto"/>
+        <w:ind w:left="786"/>
+        <w:jc w:val="both"/>
+        <w:rPr>
+          <w:sz w:val="24"/>
+        </w:rPr>
+      </w:pPr>
+      <w:r>
+        <w:rPr>
+          <w:noProof/>
+          <w:sz w:val="24"/>
+        </w:rPr>
+        <w:pict>
+          <v:shapetype id="_x0000_t32" coordsize="21600,21600" o:spt="32" o:oned="t" path="m,l21600,21600e" filled="f">
+            <v:path arrowok="t" fillok="f" o:connecttype="none"/>
+            <o:lock v:ext="edit" shapetype="t"/>
+          </v:shapetype>
+          <v:shape id="AutoShape 2" o:spid="_x0000_s1026" type="#_x0000_t32" style="position:absolute;left:0;text-align:left;margin-left:36.4pt;margin-top:8.9pt;width:415.5pt;height:.05pt;flip:x;z-index:251658240;visibility:visible" o:gfxdata="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"/>
+        </w:pict>
+      </w:r>
+    </w:p>
+    <w:p>
+      <w:pPr>
+        <w:pStyle w:val="Bezodstpw"/>
+        <w:numPr>
+          <w:ilvl w:val="0"/>
+          <w:numId w:val="4"/>
+        </w:numPr>
+        <w:spacing w:line="276" w:lineRule="auto"/>
+        <w:jc w:val="both"/>
+        <w:rPr>
+          <w:sz w:val="24"/>
+        </w:rPr>
+      </w:pPr>
+      <w:r>
+        <w:rPr>
+          <w:sz w:val="24"/>
+        </w:rPr>
         <w:t>Ze względu na ograniczenia czasowe:</w:t>
       </w:r>
     </w:p>
@@ -590,7 +678,20 @@
         <w:rPr>
           <w:sz w:val="24"/>
         </w:rPr>
-        <w:t xml:space="preserve">Nie zakładamy kolizji obiektów - samochody </w:t>
+        <w:lastRenderedPageBreak/>
+        <w:t xml:space="preserve">Nie zakładamy kolizji obiektów </w:t>
+      </w:r>
+      <w:r>
+        <w:rPr>
+          <w:sz w:val="24"/>
+        </w:rPr>
+        <w:t>–</w:t>
+      </w:r>
+      <w:r>
+        <w:rPr>
+          <w:sz w:val="24"/>
+        </w:rPr>
+        <w:t xml:space="preserve"> samochody </w:t>
       </w:r>
       <w:r>
         <w:rPr>
@@ -612,7 +713,8 @@
           <w:ilvl w:val="1"/>
           <w:numId w:val="4"/>
         </w:numPr>
-        <w:spacing w:line="276" w:lineRule="auto"/>
+        <w:spacing w:after="240" w:line="276" w:lineRule="auto"/>
+        <w:ind w:left="1502" w:hanging="357"/>
         <w:jc w:val="both"/>
         <w:rPr>
           <w:sz w:val="24"/>
@@ -665,25 +767,33 @@
         <w:rPr>
           <w:sz w:val="24"/>
         </w:rPr>
-        <w:t xml:space="preserve">GUI pozwalające </w:t>
-      </w:r>
-      <w:r>
-        <w:rPr>
-          <w:sz w:val="24"/>
-        </w:rPr>
-        <w:t>ustalić</w:t>
-      </w:r>
-      <w:r>
-        <w:rPr>
-          <w:sz w:val="24"/>
-        </w:rPr>
-        <w:t xml:space="preserve"> trasy obiektów oraz położenie kamer</w:t>
-      </w:r>
-      <w:r>
-        <w:rPr>
-          <w:sz w:val="24"/>
-        </w:rPr>
-        <w:t xml:space="preserve"> za pomocą myszy</w:t>
+        <w:t xml:space="preserve">Generowanie </w:t>
+      </w:r>
+      <w:r>
+        <w:rPr>
+          <w:i/>
+          <w:sz w:val="24"/>
+        </w:rPr>
+        <w:t>n</w:t>
+      </w:r>
+      <w:r>
+        <w:rPr>
+          <w:sz w:val="24"/>
+        </w:rPr>
+        <w:t xml:space="preserve"> pieszych i </w:t>
+      </w:r>
+      <w:r>
+        <w:rPr>
+          <w:i/>
+          <w:sz w:val="24"/>
+        </w:rPr>
+        <w:t>m</w:t>
+      </w:r>
+      <w:r>
+        <w:rPr>
+          <w:sz w:val="24"/>
+        </w:rPr>
+        <w:t xml:space="preserve"> pojazdów poruszających się z wylosowanych miejsc i losowo skręcających na skrzyżowaniach</w:t>
       </w:r>
     </w:p>
     <w:p>
@@ -704,8 +814,31 @@
         <w:rPr>
           <w:sz w:val="24"/>
         </w:rPr>
-        <w:lastRenderedPageBreak/>
-        <w:t>Weryfikacja poprawności wprowadzonych danych (pokrycie na mapie)</w:t>
+        <w:t xml:space="preserve">GUI pozwalające </w:t>
+      </w:r>
+      <w:r>
+        <w:rPr>
+          <w:sz w:val="24"/>
+        </w:rPr>
+        <w:t>ustalić</w:t>
+      </w:r>
+      <w:r>
+        <w:rPr>
+          <w:sz w:val="24"/>
+        </w:rPr>
+        <w:t xml:space="preserve"> trasy obiektów oraz położenie kamer</w:t>
+      </w:r>
+      <w:r>
+        <w:rPr>
+          <w:sz w:val="24"/>
+        </w:rPr>
+        <w:t xml:space="preserve"> za pomocą myszy</w:t>
+      </w:r>
+      <w:r>
+        <w:rPr>
+          <w:sz w:val="24"/>
+        </w:rPr>
+        <w:t xml:space="preserve"> bezpośrednio na mapie</w:t>
       </w:r>
     </w:p>
     <w:p>
@@ -726,7 +859,41 @@
         <w:rPr>
           <w:sz w:val="24"/>
         </w:rPr>
-        <w:t>Sprawdzanie poprawności wprowadzonych ręcznie danych</w:t>
+        <w:t>Weryfikacja poprawności wprowadzonych danych (pokrycie na mapie)</w:t>
+      </w:r>
+    </w:p>
+    <w:p>
+      <w:pPr>
+        <w:pStyle w:val="Bezodstpw"/>
+        <w:numPr>
+          <w:ilvl w:val="0"/>
+          <w:numId w:val="3"/>
+        </w:numPr>
+        <w:spacing w:after="240" w:line="276" w:lineRule="auto"/>
+        <w:ind w:left="782" w:hanging="357"/>
+        <w:jc w:val="both"/>
+        <w:rPr>
+          <w:b/>
+          <w:sz w:val="24"/>
+        </w:rPr>
+      </w:pPr>
+      <w:r>
+        <w:rPr>
+          <w:sz w:val="24"/>
+        </w:rPr>
+        <w:t xml:space="preserve">Sprawdzanie poprawności </w:t>
+      </w:r>
+      <w:r>
+        <w:rPr>
+          <w:sz w:val="24"/>
+        </w:rPr>
+        <w:t xml:space="preserve">'wyklikanych' </w:t>
+      </w:r>
+      <w:r>
+        <w:rPr>
+          <w:sz w:val="24"/>
+        </w:rPr>
+        <w:t>ręcznie danych</w:t>
       </w:r>
     </w:p>
     <w:p>
@@ -765,21 +932,19 @@
         <w:rPr>
           <w:sz w:val="24"/>
         </w:rPr>
-        <w:t xml:space="preserve">Aplikacja składać się będzie z kilku głównych wątków. Wątek modelowanej symulacji, GUI, </w:t>
-      </w:r>
-      <w:proofErr w:type="spellStart"/>
-      <w:r>
-        <w:rPr>
-          <w:sz w:val="24"/>
-        </w:rPr>
-        <w:t>timer</w:t>
-      </w:r>
-      <w:proofErr w:type="spellEnd"/>
-      <w:r>
-        <w:rPr>
-          <w:sz w:val="24"/>
-        </w:rPr>
-        <w:t xml:space="preserve"> czuwający nad częstotliwością obliczeń modelu oraz </w:t>
+        <w:t>Aplikacja składać się będzie z kilku głównych wątków</w:t>
+      </w:r>
+      <w:r>
+        <w:rPr>
+          <w:sz w:val="24"/>
+        </w:rPr>
+        <w:t xml:space="preserve"> (zostanie podzielona na moduły)</w:t>
+      </w:r>
+      <w:r>
+        <w:rPr>
+          <w:sz w:val="24"/>
+        </w:rPr>
+        <w:t xml:space="preserve">. Wątek modelowanej symulacji, GUI, timer czuwający nad częstotliwością obliczeń modelu oraz </w:t>
       </w:r>
       <w:r>
         <w:rPr>
@@ -787,7 +952,6 @@
         </w:rPr>
         <w:t xml:space="preserve">próbkowaniem kamer, </w:t>
       </w:r>
-      <w:proofErr w:type="spellStart"/>
       <w:r>
         <w:rPr>
           <w:sz w:val="24"/>
@@ -798,14 +962,7 @@
         <w:rPr>
           <w:sz w:val="24"/>
         </w:rPr>
-        <w:t>ogger</w:t>
-      </w:r>
-      <w:proofErr w:type="spellEnd"/>
-      <w:r>
-        <w:rPr>
-          <w:sz w:val="24"/>
-        </w:rPr>
-        <w:t xml:space="preserve"> odpowiedzialny za generowanie</w:t>
+        <w:t>ogger odpowiedzialny za generowanie</w:t>
       </w:r>
       <w:r>
         <w:rPr>
@@ -820,8 +977,25 @@
         <w:t xml:space="preserve"> pliku danych z kamer.</w:t>
       </w:r>
     </w:p>
+    <w:p>
+      <w:pPr>
+        <w:pStyle w:val="Bezodstpw"/>
+        <w:spacing w:line="276" w:lineRule="auto"/>
+        <w:ind w:left="708"/>
+        <w:jc w:val="both"/>
+        <w:rPr>
+          <w:sz w:val="24"/>
+        </w:rPr>
+      </w:pPr>
+      <w:r>
+        <w:rPr>
+          <w:sz w:val="24"/>
+        </w:rPr>
+        <w:t>Na początku działania aplikacji przewidujemy wyświetlenie prostego menu pozwalające ustawić parametry działania oraz dodać obiekty do symulatora – wstępnie w postaci tekstowej. W przypadku wolnych zasobów czasowych w bardziej przyjaznej postaci graficznej.</w:t>
+      </w:r>
+    </w:p>
     <w:sectPr>
-      <w:headerReference w:type="first" r:id="rId8"/>
+      <w:headerReference w:type="first" r:id="rId7"/>
       <w:pgSz w:w="11906" w:h="16838"/>
       <w:pgMar w:top="1741" w:right="1417" w:bottom="1417" w:left="1417" w:header="708" w:footer="708" w:gutter="0"/>
       <w:cols w:space="708"/>
@@ -833,8 +1007,8 @@
 </file>
 
 <file path=word/endnotes.xml><?xml version="1.0" encoding="utf-8"?>
-<w:endnotes xmlns:wpc="http://schemas.microsoft.com/office/word/2010/wordprocessingCanvas" xmlns:mc="http://schemas.openxmlformats.org/markup-compatibility/2006" xmlns:o="urn:schemas-microsoft-com:office:office" xmlns:r="http://schemas.openxmlformats.org/officeDocument/2006/relationships" xmlns:m="http://schemas.openxmlformats.org/officeDocument/2006/math" xmlns:v="urn:schemas-microsoft-com:vml" xmlns:wp14="http://schemas.microsoft.com/office/word/2010/wordprocessingDrawing" xmlns:wp="http://schemas.openxmlformats.org/drawingml/2006/wordprocessingDrawing" xmlns:w10="urn:schemas-microsoft-com:office:word" xmlns:w="http://schemas.openxmlformats.org/wordprocessingml/2006/main" xmlns:w14="http://schemas.microsoft.com/office/word/2010/wordml" xmlns:wpg="http://schemas.microsoft.com/office/word/2010/wordprocessingGroup" xmlns:wpi="http://schemas.microsoft.com/office/word/2010/wordprocessingInk" xmlns:wne="http://schemas.microsoft.com/office/word/2006/wordml" xmlns:wps="http://schemas.microsoft.com/office/word/2010/wordprocessingShape" mc:Ignorable="w14 wp14">
-  <w:endnote w:type="separator" w:id="-1">
+<w:endnotes xmlns:ve="http://schemas.openxmlformats.org/markup-compatibility/2006" xmlns:o="urn:schemas-microsoft-com:office:office" xmlns:r="http://schemas.openxmlformats.org/officeDocument/2006/relationships" xmlns:m="http://schemas.openxmlformats.org/officeDocument/2006/math" xmlns:v="urn:schemas-microsoft-com:vml" xmlns:wp="http://schemas.openxmlformats.org/drawingml/2006/wordprocessingDrawing" xmlns:w10="urn:schemas-microsoft-com:office:word" xmlns:w="http://schemas.openxmlformats.org/wordprocessingml/2006/main" xmlns:wne="http://schemas.microsoft.com/office/word/2006/wordml">
+  <w:endnote w:type="separator" w:id="0">
     <w:p>
       <w:pPr>
         <w:spacing w:after="0" w:line="240" w:lineRule="auto"/>
@@ -844,7 +1018,7 @@
       </w:r>
     </w:p>
   </w:endnote>
-  <w:endnote w:type="continuationSeparator" w:id="0">
+  <w:endnote w:type="continuationSeparator" w:id="1">
     <w:p>
       <w:pPr>
         <w:spacing w:after="0" w:line="240" w:lineRule="auto"/>
@@ -858,8 +1032,8 @@
 </file>
 
 <file path=word/footnotes.xml><?xml version="1.0" encoding="utf-8"?>
-<w:footnotes xmlns:wpc="http://schemas.microsoft.com/office/word/2010/wordprocessingCanvas" xmlns:mc="http://schemas.openxmlformats.org/markup-compatibility/2006" xmlns:o="urn:schemas-microsoft-com:office:office" xmlns:r="http://schemas.openxmlformats.org/officeDocument/2006/relationships" xmlns:m="http://schemas.openxmlformats.org/officeDocument/2006/math" xmlns:v="urn:schemas-microsoft-com:vml" xmlns:wp14="http://schemas.microsoft.com/office/word/2010/wordprocessingDrawing" xmlns:wp="http://schemas.openxmlformats.org/drawingml/2006/wordprocessingDrawing" xmlns:w10="urn:schemas-microsoft-com:office:word" xmlns:w="http://schemas.openxmlformats.org/wordprocessingml/2006/main" xmlns:w14="http://schemas.microsoft.com/office/word/2010/wordml" xmlns:wpg="http://schemas.microsoft.com/office/word/2010/wordprocessingGroup" xmlns:wpi="http://schemas.microsoft.com/office/word/2010/wordprocessingInk" xmlns:wne="http://schemas.microsoft.com/office/word/2006/wordml" xmlns:wps="http://schemas.microsoft.com/office/word/2010/wordprocessingShape" mc:Ignorable="w14 wp14">
-  <w:footnote w:type="separator" w:id="-1">
+<w:footnotes xmlns:ve="http://schemas.openxmlformats.org/markup-compatibility/2006" xmlns:o="urn:schemas-microsoft-com:office:office" xmlns:r="http://schemas.openxmlformats.org/officeDocument/2006/relationships" xmlns:m="http://schemas.openxmlformats.org/officeDocument/2006/math" xmlns:v="urn:schemas-microsoft-com:vml" xmlns:wp="http://schemas.openxmlformats.org/drawingml/2006/wordprocessingDrawing" xmlns:w10="urn:schemas-microsoft-com:office:word" xmlns:w="http://schemas.openxmlformats.org/wordprocessingml/2006/main" xmlns:wne="http://schemas.microsoft.com/office/word/2006/wordml">
+  <w:footnote w:type="separator" w:id="0">
     <w:p>
       <w:pPr>
         <w:spacing w:after="0" w:line="240" w:lineRule="auto"/>
@@ -869,7 +1043,7 @@
       </w:r>
     </w:p>
   </w:footnote>
-  <w:footnote w:type="continuationSeparator" w:id="0">
+  <w:footnote w:type="continuationSeparator" w:id="1">
     <w:p>
       <w:pPr>
         <w:spacing w:after="0" w:line="240" w:lineRule="auto"/>
@@ -883,7 +1057,7 @@
 </file>
 
 <file path=word/header1.xml><?xml version="1.0" encoding="utf-8"?>
-<w:hdr xmlns:wpc="http://schemas.microsoft.com/office/word/2010/wordprocessingCanvas" xmlns:mc="http://schemas.openxmlformats.org/markup-compatibility/2006" xmlns:o="urn:schemas-microsoft-com:office:office" xmlns:r="http://schemas.openxmlformats.org/officeDocument/2006/relationships" xmlns:m="http://schemas.openxmlformats.org/officeDocument/2006/math" xmlns:v="urn:schemas-microsoft-com:vml" xmlns:wp14="http://schemas.microsoft.com/office/word/2010/wordprocessingDrawing" xmlns:wp="http://schemas.openxmlformats.org/drawingml/2006/wordprocessingDrawing" xmlns:w10="urn:schemas-microsoft-com:office:word" xmlns:w="http://schemas.openxmlformats.org/wordprocessingml/2006/main" xmlns:w14="http://schemas.microsoft.com/office/word/2010/wordml" xmlns:wpg="http://schemas.microsoft.com/office/word/2010/wordprocessingGroup" xmlns:wpi="http://schemas.microsoft.com/office/word/2010/wordprocessingInk" xmlns:wne="http://schemas.microsoft.com/office/word/2006/wordml" xmlns:wps="http://schemas.microsoft.com/office/word/2010/wordprocessingShape" mc:Ignorable="w14 wp14">
+<w:hdr xmlns:ve="http://schemas.openxmlformats.org/markup-compatibility/2006" xmlns:o="urn:schemas-microsoft-com:office:office" xmlns:r="http://schemas.openxmlformats.org/officeDocument/2006/relationships" xmlns:m="http://schemas.openxmlformats.org/officeDocument/2006/math" xmlns:v="urn:schemas-microsoft-com:vml" xmlns:wp="http://schemas.openxmlformats.org/drawingml/2006/wordprocessingDrawing" xmlns:w10="urn:schemas-microsoft-com:office:word" xmlns:w="http://schemas.openxmlformats.org/wordprocessingml/2006/main" xmlns:wne="http://schemas.microsoft.com/office/word/2006/wordml">
   <w:p>
     <w:pPr>
       <w:pStyle w:val="Nagwek"/>
@@ -894,9 +1068,6 @@
     </w:pPr>
     <w:r>
       <w:t>Miłosz Ostrowski</w:t>
-    </w:r>
-    <w:r>
-      <w:t xml:space="preserve"> </w:t>
     </w:r>
     <w:r>
       <w:tab/>
@@ -961,7 +1132,7 @@
 </file>
 
 <file path=word/numbering.xml><?xml version="1.0" encoding="utf-8"?>
-<w:numbering xmlns:wpc="http://schemas.microsoft.com/office/word/2010/wordprocessingCanvas" xmlns:mc="http://schemas.openxmlformats.org/markup-compatibility/2006" xmlns:o="urn:schemas-microsoft-com:office:office" xmlns:r="http://schemas.openxmlformats.org/officeDocument/2006/relationships" xmlns:m="http://schemas.openxmlformats.org/officeDocument/2006/math" xmlns:v="urn:schemas-microsoft-com:vml" xmlns:wp14="http://schemas.microsoft.com/office/word/2010/wordprocessingDrawing" xmlns:wp="http://schemas.openxmlformats.org/drawingml/2006/wordprocessingDrawing" xmlns:w10="urn:schemas-microsoft-com:office:word" xmlns:w="http://schemas.openxmlformats.org/wordprocessingml/2006/main" xmlns:w14="http://schemas.microsoft.com/office/word/2010/wordml" xmlns:wpg="http://schemas.microsoft.com/office/word/2010/wordprocessingGroup" xmlns:wpi="http://schemas.microsoft.com/office/word/2010/wordprocessingInk" xmlns:wne="http://schemas.microsoft.com/office/word/2006/wordml" xmlns:wps="http://schemas.microsoft.com/office/word/2010/wordprocessingShape" mc:Ignorable="w14 wp14">
+<w:numbering xmlns:ve="http://schemas.openxmlformats.org/markup-compatibility/2006" xmlns:o="urn:schemas-microsoft-com:office:office" xmlns:r="http://schemas.openxmlformats.org/officeDocument/2006/relationships" xmlns:m="http://schemas.openxmlformats.org/officeDocument/2006/math" xmlns:v="urn:schemas-microsoft-com:vml" xmlns:wp="http://schemas.openxmlformats.org/drawingml/2006/wordprocessingDrawing" xmlns:w10="urn:schemas-microsoft-com:office:word" xmlns:w="http://schemas.openxmlformats.org/wordprocessingml/2006/main" xmlns:wne="http://schemas.microsoft.com/office/word/2006/wordml">
   <w:abstractNum w:abstractNumId="0">
     <w:nsid w:val="5D1D748D"/>
     <w:multiLevelType w:val="hybridMultilevel"/>
@@ -1408,7 +1579,7 @@
 </file>
 
 <file path=word/styles.xml><?xml version="1.0" encoding="utf-8"?>
-<w:styles xmlns:mc="http://schemas.openxmlformats.org/markup-compatibility/2006" xmlns:r="http://schemas.openxmlformats.org/officeDocument/2006/relationships" xmlns:w="http://schemas.openxmlformats.org/wordprocessingml/2006/main" xmlns:w14="http://schemas.microsoft.com/office/word/2010/wordml" mc:Ignorable="w14">
+<w:styles xmlns:r="http://schemas.openxmlformats.org/officeDocument/2006/relationships" xmlns:w="http://schemas.openxmlformats.org/wordprocessingml/2006/main">
   <w:docDefaults>
     <w:rPrDefault>
       <w:rPr>
@@ -1566,6 +1737,7 @@
   <w:style w:type="paragraph" w:default="1" w:styleId="Normalny">
     <w:name w:val="Normal"/>
     <w:qFormat/>
+    <w:rsid w:val="005D16D7"/>
   </w:style>
   <w:style w:type="character" w:default="1" w:styleId="Domylnaczcionkaakapitu">
     <w:name w:val="Default Paragraph Font"/>
@@ -1578,6 +1750,7 @@
     <w:uiPriority w:val="99"/>
     <w:semiHidden/>
     <w:unhideWhenUsed/>
+    <w:qFormat/>
     <w:tblPr>
       <w:tblInd w:w="0" w:type="dxa"/>
       <w:tblCellMar>

</xml_diff>